<commit_message>
editted some word docx to make it possible for templating
</commit_message>
<xml_diff>
--- a/test_data/source/ordinary/xjs01060301整数巧算-凑整--直接凑整(1级难度)--方星√√/xj01060301整数巧算-凑整--直接凑整--先行测试.docx
+++ b/test_data/source/ordinary/xjs01060301整数巧算-凑整--直接凑整(1级难度)--方星√√/xj01060301整数巧算-凑整--直接凑整--先行测试.docx
@@ -1,43 +1,25 @@
 
 <file path=word/document.xml><?xml version="1.0" encoding="utf-8"?>
-<w:document xmlns:wpc="http://schemas.microsoft.com/office/word/2010/wordprocessingCanvas" xmlns:mc="http://schemas.openxmlformats.org/markup-compatibility/2006" xmlns:o="urn:schemas-microsoft-com:office:office" xmlns:r="http://schemas.openxmlformats.org/officeDocument/2006/relationships" xmlns:m="http://schemas.openxmlformats.org/officeDocument/2006/math" xmlns:v="urn:schemas-microsoft-com:vml" xmlns:wp14="http://schemas.microsoft.com/office/word/2010/wordprocessingDrawing" xmlns:wp="http://schemas.openxmlformats.org/drawingml/2006/wordprocessingDrawing" xmlns:w10="urn:schemas-microsoft-com:office:word" xmlns:w="http://schemas.openxmlformats.org/wordprocessingml/2006/main" xmlns:w14="http://schemas.microsoft.com/office/word/2010/wordml" xmlns:w15="http://schemas.microsoft.com/office/word/2012/wordml" xmlns:wpg="http://schemas.microsoft.com/office/word/2010/wordprocessingGroup" xmlns:wpi="http://schemas.microsoft.com/office/word/2010/wordprocessingInk" xmlns:wne="http://schemas.microsoft.com/office/word/2006/wordml" xmlns:wps="http://schemas.microsoft.com/office/word/2010/wordprocessingShape" mc:Ignorable="w14 w15 wp14">
+<w:document xmlns:wpc="http://schemas.microsoft.com/office/word/2010/wordprocessingCanvas" xmlns:mo="http://schemas.microsoft.com/office/mac/office/2008/main" xmlns:mc="http://schemas.openxmlformats.org/markup-compatibility/2006" xmlns:mv="urn:schemas-microsoft-com:mac:vml" xmlns:o="urn:schemas-microsoft-com:office:office" xmlns:r="http://schemas.openxmlformats.org/officeDocument/2006/relationships" xmlns:m="http://schemas.openxmlformats.org/officeDocument/2006/math" xmlns:v="urn:schemas-microsoft-com:vml" xmlns:wp14="http://schemas.microsoft.com/office/word/2010/wordprocessingDrawing" xmlns:wp="http://schemas.openxmlformats.org/drawingml/2006/wordprocessingDrawing" xmlns:w10="urn:schemas-microsoft-com:office:word" xmlns:w="http://schemas.openxmlformats.org/wordprocessingml/2006/main" xmlns:w14="http://schemas.microsoft.com/office/word/2010/wordml" xmlns:w15="http://schemas.microsoft.com/office/word/2012/wordml" xmlns:wpg="http://schemas.microsoft.com/office/word/2010/wordprocessingGroup" xmlns:wpi="http://schemas.microsoft.com/office/word/2010/wordprocessingInk" xmlns:wne="http://schemas.microsoft.com/office/word/2006/wordml" xmlns:wps="http://schemas.microsoft.com/office/word/2010/wordprocessingShape" mc:Ignorable="w14 w15 wp14">
   <w:body>
-    <w:p>
-      <w:pPr>
-        <w:rPr>
-          <w:highlight w:val="yellow"/>
-        </w:rPr>
-      </w:pPr>
-      <w:r>
-        <w:rPr>
-          <w:highlight w:val="yellow"/>
-        </w:rPr>
-        <w:t>4</w:t>
-      </w:r>
-      <w:r>
-        <w:rPr>
-          <w:rFonts w:hint="eastAsia"/>
-          <w:highlight w:val="yellow"/>
-        </w:rPr>
-        <w:t>星</w:t>
-      </w:r>
-      <w:r>
-        <w:rPr>
-          <w:rFonts w:hint="eastAsia"/>
-          <w:highlight w:val="yellow"/>
-        </w:rPr>
-        <w:t xml:space="preserve"> </w:t>
-      </w:r>
-    </w:p>
     <w:p>
       <w:pPr>
         <w:pStyle w:val="a3"/>
         <w:numPr>
           <w:ilvl w:val="0"/>
-          <w:numId w:val="1"/>
+          <w:numId w:val="2"/>
         </w:numPr>
         <w:ind w:firstLineChars="0"/>
-      </w:pPr>
+        <w:rPr>
+          <w:rFonts w:hint="eastAsia"/>
+        </w:rPr>
+      </w:pPr>
+      <w:r>
+        <w:rPr>
+          <w:rFonts w:hint="eastAsia"/>
+        </w:rPr>
+        <w:t>题目：</w:t>
+      </w:r>
       <w:r>
         <w:rPr>
           <w:rFonts w:hint="eastAsia"/>
@@ -70,6 +52,18 @@
       </w:pPr>
       <w:r>
         <w:rPr>
+          <w:rFonts w:eastAsiaTheme="minorHAnsi" w:hint="eastAsia"/>
+        </w:rPr>
+        <w:t>难度：4</w:t>
+      </w:r>
+    </w:p>
+    <w:p>
+      <w:pPr>
+        <w:pStyle w:val="a3"/>
+        <w:ind w:left="360" w:firstLineChars="0" w:firstLine="0"/>
+      </w:pPr>
+      <w:r>
+        <w:rPr>
           <w:rFonts w:hint="eastAsia"/>
         </w:rPr>
         <w:t>分析：因为</w:t>
@@ -145,6 +139,9 @@
       <w:pPr>
         <w:pStyle w:val="a3"/>
         <w:ind w:left="360" w:firstLineChars="0" w:firstLine="0"/>
+        <w:rPr>
+          <w:rFonts w:hint="eastAsia"/>
+        </w:rPr>
       </w:pPr>
       <w:r>
         <w:rPr>
@@ -152,16 +149,31 @@
         </w:rPr>
         <w:t>答案：370</w:t>
       </w:r>
+    </w:p>
+    <w:p>
+      <w:pPr>
+        <w:pStyle w:val="a3"/>
+        <w:ind w:left="360" w:firstLineChars="0" w:firstLine="0"/>
+      </w:pPr>
     </w:p>
     <w:p>
       <w:pPr>
         <w:pStyle w:val="a3"/>
         <w:numPr>
           <w:ilvl w:val="0"/>
-          <w:numId w:val="1"/>
+          <w:numId w:val="2"/>
         </w:numPr>
         <w:ind w:firstLineChars="0"/>
-      </w:pPr>
+        <w:rPr>
+          <w:rFonts w:hint="eastAsia"/>
+        </w:rPr>
+      </w:pPr>
+      <w:r>
+        <w:rPr>
+          <w:rFonts w:hint="eastAsia"/>
+        </w:rPr>
+        <w:t>题目：</w:t>
+      </w:r>
       <w:r>
         <w:rPr>
           <w:rFonts w:hint="eastAsia"/>
@@ -184,6 +196,18 @@
         <w:rPr>
           <w:rFonts w:hint="eastAsia"/>
         </w:rPr>
+        <w:t>难度：4</w:t>
+      </w:r>
+    </w:p>
+    <w:p>
+      <w:pPr>
+        <w:pStyle w:val="a3"/>
+        <w:ind w:left="360" w:firstLineChars="0" w:firstLine="0"/>
+      </w:pPr>
+      <w:r>
+        <w:rPr>
+          <w:rFonts w:hint="eastAsia"/>
+        </w:rPr>
         <w:t>分析：</w:t>
       </w:r>
       <w:r>
@@ -289,174 +313,174 @@
         <w:t>2300</w:t>
       </w:r>
     </w:p>
-    <w:p>
-      <w:r>
-        <w:rPr>
-          <w:rFonts w:hint="eastAsia"/>
-          <w:highlight w:val="yellow"/>
-        </w:rPr>
-        <w:t>5</w:t>
+    <w:p/>
+    <w:p>
+      <w:pPr>
+        <w:pStyle w:val="a3"/>
+        <w:numPr>
+          <w:ilvl w:val="0"/>
+          <w:numId w:val="2"/>
+        </w:numPr>
+        <w:ind w:firstLineChars="0"/>
+        <w:rPr>
+          <w:rFonts w:hint="eastAsia"/>
+        </w:rPr>
+      </w:pPr>
+      <w:r>
+        <w:t>3*8*32</w:t>
+      </w:r>
+      <w:r>
+        <w:rPr>
+          <w:rFonts w:hint="eastAsia"/>
+        </w:rPr>
+        <w:t>*</w:t>
+      </w:r>
+      <w:r>
+        <w:t>1</w:t>
+      </w:r>
+      <w:r>
+        <w:rPr>
+          <w:rFonts w:hint="eastAsia"/>
+        </w:rPr>
+        <w:t>25=</w:t>
+      </w:r>
+    </w:p>
+    <w:p>
+      <w:pPr>
+        <w:pStyle w:val="a3"/>
+        <w:ind w:left="360" w:firstLineChars="0" w:firstLine="0"/>
+      </w:pPr>
+      <w:r>
+        <w:rPr>
+          <w:rFonts w:hint="eastAsia"/>
+        </w:rPr>
+        <w:t>难度：5</w:t>
+      </w:r>
+    </w:p>
+    <w:p>
+      <w:pPr>
+        <w:pStyle w:val="a3"/>
+        <w:ind w:left="360" w:firstLineChars="0" w:firstLine="0"/>
+      </w:pPr>
+      <w:r>
+        <w:rPr>
+          <w:rFonts w:hint="eastAsia"/>
+        </w:rPr>
+        <w:t>分析：因为</w:t>
+      </w:r>
+      <w:r>
+        <w:t>8*125=1000</w:t>
+      </w:r>
+      <w:r>
+        <w:t>,</w:t>
+      </w:r>
+      <w:r>
+        <w:rPr>
+          <w:rFonts w:hint="eastAsia"/>
+        </w:rPr>
+        <w:t xml:space="preserve"> </w:t>
+      </w:r>
+      <w:r>
+        <w:rPr>
+          <w:rFonts w:hint="eastAsia"/>
+        </w:rPr>
+        <w:t>然后利用乘法结合律和乘法交换律进行计算</w:t>
+      </w:r>
+    </w:p>
+    <w:p>
+      <w:pPr>
+        <w:pStyle w:val="a3"/>
+        <w:ind w:left="360" w:firstLineChars="0" w:firstLine="0"/>
+      </w:pPr>
+      <w:r>
+        <w:rPr>
+          <w:rFonts w:hint="eastAsia"/>
+        </w:rPr>
+        <w:t>解答：原式=</w:t>
+      </w:r>
+      <w:r>
+        <w:t>3</w:t>
+      </w:r>
+      <w:r>
+        <w:rPr>
+          <w:rFonts w:hint="eastAsia"/>
+        </w:rPr>
+        <w:t>*</w:t>
+      </w:r>
+      <w:r>
+        <w:t>32</w:t>
+      </w:r>
+      <w:r>
+        <w:rPr>
+          <w:rFonts w:hint="eastAsia"/>
+        </w:rPr>
+        <w:t>*</w:t>
+      </w:r>
+      <w:r>
+        <w:t>(8*1</w:t>
+      </w:r>
+      <w:r>
+        <w:rPr>
+          <w:rFonts w:hint="eastAsia"/>
+        </w:rPr>
+        <w:t>25</w:t>
+      </w:r>
+      <w:r>
+        <w:t>)</w:t>
+      </w:r>
+      <w:r>
+        <w:rPr>
+          <w:rFonts w:hint="eastAsia"/>
+        </w:rPr>
+        <w:t>=</w:t>
+      </w:r>
+      <w:r>
+        <w:t>9</w:t>
+      </w:r>
+      <w:r>
+        <w:rPr>
+          <w:rFonts w:hint="eastAsia"/>
+        </w:rPr>
+        <w:t>6*</w:t>
+      </w:r>
+      <w:r>
+        <w:t>1000=9</w:t>
+      </w:r>
+      <w:r>
+        <w:rPr>
+          <w:rFonts w:hint="eastAsia"/>
+        </w:rPr>
+        <w:t>6</w:t>
+      </w:r>
+      <w:r>
+        <w:t>0</w:t>
+      </w:r>
+      <w:r>
+        <w:rPr>
+          <w:rFonts w:hint="eastAsia"/>
+        </w:rPr>
+        <w:t>00</w:t>
+      </w:r>
+    </w:p>
+    <w:p>
+      <w:pPr>
+        <w:pStyle w:val="a3"/>
+        <w:ind w:left="360" w:firstLineChars="0" w:firstLine="0"/>
+      </w:pPr>
+      <w:r>
+        <w:rPr>
+          <w:rFonts w:hint="eastAsia"/>
+        </w:rPr>
+        <w:t>答案：</w:t>
+      </w:r>
+      <w:r>
+        <w:rPr>
+          <w:rFonts w:hint="eastAsia"/>
+        </w:rPr>
+        <w:t>9</w:t>
       </w:r>
       <w:bookmarkStart w:id="0" w:name="_GoBack"/>
       <w:bookmarkEnd w:id="0"/>
-      <w:r>
-        <w:rPr>
-          <w:rFonts w:hint="eastAsia"/>
-          <w:highlight w:val="yellow"/>
-        </w:rPr>
-        <w:t>星</w:t>
-      </w:r>
-    </w:p>
-    <w:p>
-      <w:pPr>
-        <w:pStyle w:val="a3"/>
-        <w:numPr>
-          <w:ilvl w:val="0"/>
-          <w:numId w:val="1"/>
-        </w:numPr>
-        <w:ind w:firstLineChars="0"/>
-      </w:pPr>
-      <w:r>
-        <w:t>3*8*32</w:t>
-      </w:r>
-      <w:r>
-        <w:rPr>
-          <w:rFonts w:hint="eastAsia"/>
-        </w:rPr>
-        <w:t>*</w:t>
-      </w:r>
-      <w:r>
-        <w:t>1</w:t>
-      </w:r>
-      <w:r>
-        <w:rPr>
-          <w:rFonts w:hint="eastAsia"/>
-        </w:rPr>
-        <w:t>25=</w:t>
-      </w:r>
-    </w:p>
-    <w:p>
-      <w:pPr>
-        <w:pStyle w:val="a3"/>
-        <w:ind w:left="360" w:firstLineChars="0" w:firstLine="0"/>
-      </w:pPr>
-      <w:r>
-        <w:rPr>
-          <w:rFonts w:hint="eastAsia"/>
-        </w:rPr>
-        <w:t>分析：因为</w:t>
-      </w:r>
-      <w:r>
-        <w:t>8*125=1000</w:t>
-      </w:r>
-      <w:r>
-        <w:t>,</w:t>
-      </w:r>
-      <w:r>
-        <w:rPr>
-          <w:rFonts w:hint="eastAsia"/>
-        </w:rPr>
-        <w:t xml:space="preserve"> </w:t>
-      </w:r>
-      <w:r>
-        <w:rPr>
-          <w:rFonts w:hint="eastAsia"/>
-        </w:rPr>
-        <w:t>然后利用乘法结合律和乘法交换律进行计算</w:t>
-      </w:r>
-    </w:p>
-    <w:p>
-      <w:pPr>
-        <w:pStyle w:val="a3"/>
-        <w:ind w:left="360" w:firstLineChars="0" w:firstLine="0"/>
-      </w:pPr>
-      <w:r>
-        <w:rPr>
-          <w:rFonts w:hint="eastAsia"/>
-        </w:rPr>
-        <w:t>解答：原式=</w:t>
-      </w:r>
-      <w:r>
-        <w:t>3</w:t>
-      </w:r>
-      <w:r>
-        <w:rPr>
-          <w:rFonts w:hint="eastAsia"/>
-        </w:rPr>
-        <w:t>*</w:t>
-      </w:r>
-      <w:r>
-        <w:t>32</w:t>
-      </w:r>
-      <w:r>
-        <w:rPr>
-          <w:rFonts w:hint="eastAsia"/>
-        </w:rPr>
-        <w:t>*</w:t>
-      </w:r>
-      <w:r>
-        <w:t>(8*1</w:t>
-      </w:r>
-      <w:r>
-        <w:rPr>
-          <w:rFonts w:hint="eastAsia"/>
-        </w:rPr>
-        <w:t>25</w:t>
-      </w:r>
-      <w:r>
-        <w:t>)</w:t>
-      </w:r>
-      <w:r>
-        <w:rPr>
-          <w:rFonts w:hint="eastAsia"/>
-        </w:rPr>
-        <w:t>=</w:t>
-      </w:r>
-      <w:r>
-        <w:t>9</w:t>
-      </w:r>
-      <w:r>
-        <w:rPr>
-          <w:rFonts w:hint="eastAsia"/>
-        </w:rPr>
-        <w:t>6*</w:t>
-      </w:r>
-      <w:r>
-        <w:t>1000=9</w:t>
-      </w:r>
-      <w:r>
-        <w:rPr>
-          <w:rFonts w:hint="eastAsia"/>
-        </w:rPr>
-        <w:t>6</w:t>
-      </w:r>
-      <w:r>
-        <w:t>0</w:t>
-      </w:r>
-      <w:r>
-        <w:rPr>
-          <w:rFonts w:hint="eastAsia"/>
-        </w:rPr>
-        <w:t>00</w:t>
-      </w:r>
-    </w:p>
-    <w:p>
-      <w:pPr>
-        <w:pStyle w:val="a3"/>
-        <w:ind w:left="360" w:firstLineChars="0" w:firstLine="0"/>
-      </w:pPr>
-      <w:r>
-        <w:rPr>
-          <w:rFonts w:hint="eastAsia"/>
-        </w:rPr>
-        <w:t>答案：</w:t>
-      </w:r>
-      <w:r>
-        <w:rPr>
-          <w:rFonts w:hint="eastAsia"/>
-        </w:rPr>
-        <w:t>9</w:t>
-      </w:r>
       <w:r>
         <w:rPr>
           <w:rFonts w:hint="eastAsia"/>
@@ -484,8 +508,97 @@
 </file>
 
 <file path=word/numbering.xml><?xml version="1.0" encoding="utf-8"?>
-<w:numbering xmlns:wpc="http://schemas.microsoft.com/office/word/2010/wordprocessingCanvas" xmlns:mc="http://schemas.openxmlformats.org/markup-compatibility/2006" xmlns:o="urn:schemas-microsoft-com:office:office" xmlns:r="http://schemas.openxmlformats.org/officeDocument/2006/relationships" xmlns:m="http://schemas.openxmlformats.org/officeDocument/2006/math" xmlns:v="urn:schemas-microsoft-com:vml" xmlns:wp14="http://schemas.microsoft.com/office/word/2010/wordprocessingDrawing" xmlns:wp="http://schemas.openxmlformats.org/drawingml/2006/wordprocessingDrawing" xmlns:w10="urn:schemas-microsoft-com:office:word" xmlns:w="http://schemas.openxmlformats.org/wordprocessingml/2006/main" xmlns:w14="http://schemas.microsoft.com/office/word/2010/wordml" xmlns:w15="http://schemas.microsoft.com/office/word/2012/wordml" xmlns:wpg="http://schemas.microsoft.com/office/word/2010/wordprocessingGroup" xmlns:wpi="http://schemas.microsoft.com/office/word/2010/wordprocessingInk" xmlns:wne="http://schemas.microsoft.com/office/word/2006/wordml" xmlns:wps="http://schemas.microsoft.com/office/word/2010/wordprocessingShape" mc:Ignorable="w14 w15 wp14">
-  <w:abstractNum w:abstractNumId="0" w15:restartNumberingAfterBreak="0">
+<w:numbering xmlns:wpc="http://schemas.microsoft.com/office/word/2010/wordprocessingCanvas" xmlns:mo="http://schemas.microsoft.com/office/mac/office/2008/main" xmlns:mc="http://schemas.openxmlformats.org/markup-compatibility/2006" xmlns:mv="urn:schemas-microsoft-com:mac:vml" xmlns:o="urn:schemas-microsoft-com:office:office" xmlns:r="http://schemas.openxmlformats.org/officeDocument/2006/relationships" xmlns:m="http://schemas.openxmlformats.org/officeDocument/2006/math" xmlns:v="urn:schemas-microsoft-com:vml" xmlns:wp14="http://schemas.microsoft.com/office/word/2010/wordprocessingDrawing" xmlns:wp="http://schemas.openxmlformats.org/drawingml/2006/wordprocessingDrawing" xmlns:w10="urn:schemas-microsoft-com:office:word" xmlns:w="http://schemas.openxmlformats.org/wordprocessingml/2006/main" xmlns:w14="http://schemas.microsoft.com/office/word/2010/wordml" xmlns:w15="http://schemas.microsoft.com/office/word/2012/wordml" xmlns:wpg="http://schemas.microsoft.com/office/word/2010/wordprocessingGroup" xmlns:wpi="http://schemas.microsoft.com/office/word/2010/wordprocessingInk" xmlns:wne="http://schemas.microsoft.com/office/word/2006/wordml" xmlns:wps="http://schemas.microsoft.com/office/word/2010/wordprocessingShape" mc:Ignorable="w14 w15 wp14">
+  <w:abstractNum w:abstractNumId="0">
+    <w:nsid w:val="05E55818"/>
+    <w:multiLevelType w:val="hybridMultilevel"/>
+    <w:tmpl w:val="54BE776E"/>
+    <w:lvl w:ilvl="0" w:tplc="45320B14">
+      <w:start w:val="1"/>
+      <w:numFmt w:val="decimal"/>
+      <w:lvlText w:val="%1."/>
+      <w:lvlJc w:val="left"/>
+      <w:pPr>
+        <w:ind w:left="360" w:hanging="360"/>
+      </w:pPr>
+      <w:rPr>
+        <w:rFonts w:hint="default"/>
+      </w:rPr>
+    </w:lvl>
+    <w:lvl w:ilvl="1" w:tplc="04090019" w:tentative="1">
+      <w:start w:val="1"/>
+      <w:numFmt w:val="lowerLetter"/>
+      <w:lvlText w:val="%2)"/>
+      <w:lvlJc w:val="left"/>
+      <w:pPr>
+        <w:ind w:left="960" w:hanging="480"/>
+      </w:pPr>
+    </w:lvl>
+    <w:lvl w:ilvl="2" w:tplc="0409001B" w:tentative="1">
+      <w:start w:val="1"/>
+      <w:numFmt w:val="lowerRoman"/>
+      <w:lvlText w:val="%3."/>
+      <w:lvlJc w:val="right"/>
+      <w:pPr>
+        <w:ind w:left="1440" w:hanging="480"/>
+      </w:pPr>
+    </w:lvl>
+    <w:lvl w:ilvl="3" w:tplc="0409000F" w:tentative="1">
+      <w:start w:val="1"/>
+      <w:numFmt w:val="decimal"/>
+      <w:lvlText w:val="%4."/>
+      <w:lvlJc w:val="left"/>
+      <w:pPr>
+        <w:ind w:left="1920" w:hanging="480"/>
+      </w:pPr>
+    </w:lvl>
+    <w:lvl w:ilvl="4" w:tplc="04090019" w:tentative="1">
+      <w:start w:val="1"/>
+      <w:numFmt w:val="lowerLetter"/>
+      <w:lvlText w:val="%5)"/>
+      <w:lvlJc w:val="left"/>
+      <w:pPr>
+        <w:ind w:left="2400" w:hanging="480"/>
+      </w:pPr>
+    </w:lvl>
+    <w:lvl w:ilvl="5" w:tplc="0409001B" w:tentative="1">
+      <w:start w:val="1"/>
+      <w:numFmt w:val="lowerRoman"/>
+      <w:lvlText w:val="%6."/>
+      <w:lvlJc w:val="right"/>
+      <w:pPr>
+        <w:ind w:left="2880" w:hanging="480"/>
+      </w:pPr>
+    </w:lvl>
+    <w:lvl w:ilvl="6" w:tplc="0409000F" w:tentative="1">
+      <w:start w:val="1"/>
+      <w:numFmt w:val="decimal"/>
+      <w:lvlText w:val="%7."/>
+      <w:lvlJc w:val="left"/>
+      <w:pPr>
+        <w:ind w:left="3360" w:hanging="480"/>
+      </w:pPr>
+    </w:lvl>
+    <w:lvl w:ilvl="7" w:tplc="04090019" w:tentative="1">
+      <w:start w:val="1"/>
+      <w:numFmt w:val="lowerLetter"/>
+      <w:lvlText w:val="%8)"/>
+      <w:lvlJc w:val="left"/>
+      <w:pPr>
+        <w:ind w:left="3840" w:hanging="480"/>
+      </w:pPr>
+    </w:lvl>
+    <w:lvl w:ilvl="8" w:tplc="0409001B" w:tentative="1">
+      <w:start w:val="1"/>
+      <w:numFmt w:val="lowerRoman"/>
+      <w:lvlText w:val="%9."/>
+      <w:lvlJc w:val="right"/>
+      <w:pPr>
+        <w:ind w:left="4320" w:hanging="480"/>
+      </w:pPr>
+    </w:lvl>
+  </w:abstractNum>
+  <w:abstractNum w:abstractNumId="1">
     <w:nsid w:val="5B907C80"/>
     <w:multiLevelType w:val="hybridMultilevel"/>
     <w:tmpl w:val="ABC8AC3A"/>
@@ -575,6 +688,9 @@
     </w:lvl>
   </w:abstractNum>
   <w:num w:numId="1">
+    <w:abstractNumId w:val="1"/>
+  </w:num>
+  <w:num w:numId="2">
     <w:abstractNumId w:val="0"/>
   </w:num>
 </w:numbering>
@@ -594,7 +710,7 @@
     </w:rPrDefault>
     <w:pPrDefault/>
   </w:docDefaults>
-  <w:latentStyles w:defLockedState="0" w:defUIPriority="99" w:defSemiHidden="0" w:defUnhideWhenUsed="0" w:defQFormat="0" w:count="371">
+  <w:latentStyles w:defLockedState="0" w:defUIPriority="99" w:defSemiHidden="0" w:defUnhideWhenUsed="0" w:defQFormat="0" w:count="382">
     <w:lsdException w:name="Normal" w:uiPriority="0" w:qFormat="1"/>
     <w:lsdException w:name="heading 1" w:uiPriority="9" w:qFormat="1"/>
     <w:lsdException w:name="heading 2" w:semiHidden="1" w:uiPriority="9" w:unhideWhenUsed="1" w:qFormat="1"/>
@@ -700,7 +816,6 @@
     <w:lsdException w:name="HTML Sample" w:semiHidden="1" w:unhideWhenUsed="1"/>
     <w:lsdException w:name="HTML Typewriter" w:semiHidden="1" w:unhideWhenUsed="1"/>
     <w:lsdException w:name="HTML Variable" w:semiHidden="1" w:unhideWhenUsed="1"/>
-    <w:lsdException w:name="Normal Table" w:semiHidden="1" w:unhideWhenUsed="1"/>
     <w:lsdException w:name="annotation subject" w:semiHidden="1" w:unhideWhenUsed="1"/>
     <w:lsdException w:name="No List" w:semiHidden="1" w:unhideWhenUsed="1"/>
     <w:lsdException w:name="Outline List 1" w:semiHidden="1" w:unhideWhenUsed="1"/>
@@ -746,11 +861,9 @@
     <w:lsdException w:name="Table Subtle 1" w:semiHidden="1" w:unhideWhenUsed="1"/>
     <w:lsdException w:name="Table Subtle 2" w:semiHidden="1" w:unhideWhenUsed="1"/>
     <w:lsdException w:name="Table Web 1" w:semiHidden="1" w:unhideWhenUsed="1"/>
-    <w:lsdException w:name="Table Web 2" w:semiHidden="1" w:unhideWhenUsed="1"/>
     <w:lsdException w:name="Table Web 3" w:semiHidden="1" w:unhideWhenUsed="1"/>
     <w:lsdException w:name="Balloon Text" w:semiHidden="1" w:unhideWhenUsed="1"/>
     <w:lsdException w:name="Table Grid" w:uiPriority="39"/>
-    <w:lsdException w:name="Table Theme" w:semiHidden="1" w:unhideWhenUsed="1"/>
     <w:lsdException w:name="Placeholder Text" w:semiHidden="1"/>
     <w:lsdException w:name="No Spacing" w:uiPriority="1" w:qFormat="1"/>
     <w:lsdException w:name="Light Shading" w:uiPriority="60"/>
@@ -966,6 +1079,8 @@
     <w:lsdException w:name="List Table 5 Dark Accent 6" w:uiPriority="50"/>
     <w:lsdException w:name="List Table 6 Colorful Accent 6" w:uiPriority="51"/>
     <w:lsdException w:name="List Table 7 Colorful Accent 6" w:uiPriority="52"/>
+    <w:lsdException w:name="Mention" w:semiHidden="1" w:unhideWhenUsed="1"/>
+    <w:lsdException w:name="Smart Hyperlink" w:semiHidden="1" w:unhideWhenUsed="1"/>
   </w:latentStyles>
   <w:style w:type="paragraph" w:default="1" w:styleId="a">
     <w:name w:val="Normal"/>

</xml_diff>